<commit_message>
Updated and New Files
</commit_message>
<xml_diff>
--- a/Bab Terakhir TA B_Raka.docx
+++ b/Bab Terakhir TA B_Raka.docx
@@ -53,16 +53,7 @@
           <w:sz w:val="28"/>
           <w:szCs w:val="28"/>
         </w:rPr>
-        <w:t>6</w:t>
-      </w:r>
-      <w:r>
-        <w:rPr>
-          <w:b/>
-          <w:bCs/>
-          <w:sz w:val="28"/>
-          <w:szCs w:val="28"/>
-        </w:rPr>
-        <w:t>.1. Kesimpulan</w:t>
+        <w:t>6.1. Kesimpulan</w:t>
       </w:r>
     </w:p>
     <w:p>
@@ -103,14 +94,7 @@
           <w:sz w:val="28"/>
           <w:szCs w:val="28"/>
         </w:rPr>
-        <w:t>Pengembangan model deteksi tahapan awal penyakit Alzheimer</w:t>
-      </w:r>
-      <w:r>
-        <w:rPr>
-          <w:sz w:val="28"/>
-          <w:szCs w:val="28"/>
-        </w:rPr>
-        <w:t xml:space="preserve"> menggunakan metode </w:t>
+        <w:t xml:space="preserve">Pengembangan model untuk mendeteksi tahapan awal penyakit Alzheimer dilakukan menggunakan metode </w:t>
       </w:r>
       <w:r>
         <w:rPr>
@@ -126,21 +110,21 @@
           <w:sz w:val="28"/>
           <w:szCs w:val="28"/>
         </w:rPr>
-        <w:t xml:space="preserve"> ResNet152V2. Dataset yang digunakan memiliki jumlah data yang lebih banyak dibandingkan penelitian sebelumnya. Perfroma model yang baik pada deteksi dan klasifikasi juga dihasilkan oleh </w:t>
-      </w:r>
-      <w:r>
-        <w:rPr>
-          <w:sz w:val="28"/>
-          <w:szCs w:val="28"/>
-        </w:rPr>
-        <w:t xml:space="preserve">pengaturan dan </w:t>
-      </w:r>
-      <w:r>
-        <w:rPr>
-          <w:sz w:val="28"/>
-          <w:szCs w:val="28"/>
-        </w:rPr>
-        <w:t xml:space="preserve">penggunaan lapisan </w:t>
+        <w:t xml:space="preserve"> dengan arsitektur ResNet152V2. </w:t>
+      </w:r>
+      <w:r>
+        <w:rPr>
+          <w:sz w:val="28"/>
+          <w:szCs w:val="28"/>
+        </w:rPr>
+        <w:t>Dataset</w:t>
+      </w:r>
+      <w:r>
+        <w:rPr>
+          <w:sz w:val="28"/>
+          <w:szCs w:val="28"/>
+        </w:rPr>
+        <w:t xml:space="preserve"> yang digunakan memiliki jumlah data lebih banyak dibandingkan penelitian sebelumnya. Performa model yang baik dalam deteksi dan klasifikasi juga didukung oleh pengaturan serta penggunaan lapisan </w:t>
       </w:r>
       <w:r>
         <w:rPr>
@@ -149,7 +133,14 @@
           <w:sz w:val="28"/>
           <w:szCs w:val="28"/>
         </w:rPr>
-        <w:t>batch normaliza</w:t>
+        <w:t>batch normalization</w:t>
+      </w:r>
+      <w:r>
+        <w:rPr>
+          <w:sz w:val="28"/>
+          <w:szCs w:val="28"/>
+        </w:rPr>
+        <w:t xml:space="preserve">, </w:t>
       </w:r>
       <w:r>
         <w:rPr>
@@ -158,14 +149,14 @@
           <w:sz w:val="28"/>
           <w:szCs w:val="28"/>
         </w:rPr>
-        <w:t>tion,</w:t>
-      </w:r>
-      <w:r>
-        <w:rPr>
-          <w:sz w:val="28"/>
-          <w:szCs w:val="28"/>
-        </w:rPr>
-        <w:t xml:space="preserve"> </w:t>
+        <w:t>dense</w:t>
+      </w:r>
+      <w:r>
+        <w:rPr>
+          <w:sz w:val="28"/>
+          <w:szCs w:val="28"/>
+        </w:rPr>
+        <w:t xml:space="preserve"> dengan </w:t>
       </w:r>
       <w:r>
         <w:rPr>
@@ -174,14 +165,14 @@
           <w:sz w:val="28"/>
           <w:szCs w:val="28"/>
         </w:rPr>
-        <w:t>dense</w:t>
-      </w:r>
-      <w:r>
-        <w:rPr>
-          <w:sz w:val="28"/>
-          <w:szCs w:val="28"/>
-        </w:rPr>
-        <w:t xml:space="preserve"> dengan regularisasi, </w:t>
+        <w:t>regularization</w:t>
+      </w:r>
+      <w:r>
+        <w:rPr>
+          <w:sz w:val="28"/>
+          <w:szCs w:val="28"/>
+        </w:rPr>
+        <w:t xml:space="preserve">, </w:t>
       </w:r>
       <w:r>
         <w:rPr>
@@ -197,7 +188,7 @@
           <w:sz w:val="28"/>
           <w:szCs w:val="28"/>
         </w:rPr>
-        <w:t xml:space="preserve"> dengan nilai X, </w:t>
+        <w:t xml:space="preserve"> bernilai 0,3, </w:t>
       </w:r>
       <w:r>
         <w:rPr>
@@ -213,7 +204,7 @@
           <w:sz w:val="28"/>
           <w:szCs w:val="28"/>
         </w:rPr>
-        <w:t xml:space="preserve"> Adamax, nilai laju pembelajaran, dan parameter lain. </w:t>
+        <w:t xml:space="preserve"> Adamax, laju pembelajaran, dan parameter lainnya.</w:t>
       </w:r>
     </w:p>
     <w:p>
@@ -236,7 +227,63 @@
           <w:sz w:val="28"/>
           <w:szCs w:val="28"/>
         </w:rPr>
-        <w:t>Berdasarkan proses pelatihan model, diperoleh akurasi pelatihan sebesar X% dan akurasi validasi sebesar X%. Kemampuan generalisasi model terhadap data baru pada tahap pengujian dapat dikatakan cukup baik dengan nilai akurasi pengujian sebesar X%</w:t>
+        <w:t xml:space="preserve">Berdasarkan proses pelatihan model, diperoleh akurasi pelatihan sebesar </w:t>
+      </w:r>
+      <w:r>
+        <w:rPr>
+          <w:sz w:val="28"/>
+          <w:szCs w:val="28"/>
+        </w:rPr>
+        <w:t>98,8</w:t>
+      </w:r>
+      <w:r>
+        <w:rPr>
+          <w:sz w:val="28"/>
+          <w:szCs w:val="28"/>
+        </w:rPr>
+        <w:t xml:space="preserve">% dan akurasi validasi sebesar </w:t>
+      </w:r>
+      <w:r>
+        <w:rPr>
+          <w:sz w:val="28"/>
+          <w:szCs w:val="28"/>
+        </w:rPr>
+        <w:t>95</w:t>
+      </w:r>
+      <w:r>
+        <w:rPr>
+          <w:sz w:val="28"/>
+          <w:szCs w:val="28"/>
+        </w:rPr>
+        <w:t xml:space="preserve">%. Kemampuan generalisasi model terhadap data baru pada tahap pengujian dapat dikatakan </w:t>
+      </w:r>
+      <w:r>
+        <w:rPr>
+          <w:sz w:val="28"/>
+          <w:szCs w:val="28"/>
+        </w:rPr>
+        <w:t>sangat</w:t>
+      </w:r>
+      <w:r>
+        <w:rPr>
+          <w:sz w:val="28"/>
+          <w:szCs w:val="28"/>
+        </w:rPr>
+        <w:t xml:space="preserve"> baik dengan nilai akurasi pengujian sebesar </w:t>
+      </w:r>
+      <w:r>
+        <w:rPr>
+          <w:sz w:val="28"/>
+          <w:szCs w:val="28"/>
+        </w:rPr>
+        <w:t>97</w:t>
+      </w:r>
+      <w:r>
+        <w:rPr>
+          <w:sz w:val="28"/>
+          <w:szCs w:val="28"/>
+        </w:rPr>
+        <w:t>%</w:t>
       </w:r>
     </w:p>
     <w:p>
@@ -292,55 +339,71 @@
         <w:ind w:left="510"/>
         <w:jc w:val="both"/>
         <w:rPr>
-          <w:b/>
-          <w:bCs/>
-          <w:sz w:val="28"/>
-          <w:szCs w:val="28"/>
-        </w:rPr>
-      </w:pPr>
+          <w:sz w:val="28"/>
+          <w:szCs w:val="28"/>
+        </w:rPr>
+      </w:pPr>
+      <w:r>
+        <w:rPr>
+          <w:sz w:val="28"/>
+          <w:szCs w:val="28"/>
+        </w:rPr>
+        <w:t>Penelitian ini dapat dikembangkan lebih lanjut dengan beberapa saran sebagai berikut:</w:t>
+      </w:r>
     </w:p>
     <w:p>
       <w:pPr>
+        <w:pStyle w:val="ListParagraph"/>
+        <w:numPr>
+          <w:ilvl w:val="0"/>
+          <w:numId w:val="10"/>
+        </w:numPr>
         <w:spacing w:line="360" w:lineRule="auto"/>
-        <w:rPr>
-          <w:b/>
-          <w:bCs/>
-        </w:rPr>
-      </w:pPr>
-      <w:r>
-        <w:rPr>
-          <w:b/>
-          <w:bCs/>
-        </w:rPr>
-        <w:br w:type="page"/>
+        <w:ind w:left="1135" w:hanging="284"/>
+        <w:jc w:val="both"/>
+        <w:rPr>
+          <w:sz w:val="28"/>
+          <w:szCs w:val="28"/>
+        </w:rPr>
+      </w:pPr>
+      <w:r>
+        <w:rPr>
+          <w:sz w:val="28"/>
+          <w:szCs w:val="28"/>
+        </w:rPr>
+        <w:t xml:space="preserve">Penelitian ini dapat dikembangkan dengan memanfaatkan dataset yang lebih besar dan distribusi data yang lebih merata, </w:t>
+      </w:r>
+      <w:r>
+        <w:rPr>
+          <w:sz w:val="28"/>
+          <w:szCs w:val="28"/>
+        </w:rPr>
+        <w:lastRenderedPageBreak/>
+        <w:t>serta mencoba arsitektur model dan pengaturan parameter yang berbeda untuk meningkatkan performa dan mempercepat durasi pelatihan.</w:t>
       </w:r>
     </w:p>
     <w:p>
       <w:pPr>
+        <w:pStyle w:val="ListParagraph"/>
+        <w:numPr>
+          <w:ilvl w:val="0"/>
+          <w:numId w:val="10"/>
+        </w:numPr>
         <w:spacing w:line="360" w:lineRule="auto"/>
-        <w:ind w:left="1247" w:firstLine="340"/>
+        <w:ind w:left="1135" w:hanging="284"/>
         <w:jc w:val="both"/>
-      </w:pPr>
-    </w:p>
-    <w:p>
-      <w:pPr>
-        <w:spacing w:line="360" w:lineRule="auto"/>
-        <w:ind w:left="1247" w:firstLine="340"/>
-        <w:jc w:val="center"/>
-      </w:pPr>
-    </w:p>
-    <w:p>
-      <w:pPr>
-        <w:spacing w:line="360" w:lineRule="auto"/>
-        <w:ind w:left="1247" w:firstLine="340"/>
-        <w:jc w:val="center"/>
-      </w:pPr>
-    </w:p>
-    <w:p>
-      <w:pPr>
-        <w:spacing w:line="360" w:lineRule="auto"/>
-        <w:jc w:val="both"/>
-      </w:pPr>
+        <w:rPr>
+          <w:sz w:val="28"/>
+          <w:szCs w:val="28"/>
+        </w:rPr>
+      </w:pPr>
+      <w:r>
+        <w:rPr>
+          <w:sz w:val="28"/>
+          <w:szCs w:val="28"/>
+        </w:rPr>
+        <w:t>Penelitian selanjutnya diharapkan dapat mengembangkan model yang dapat diimplementasikan langsung oleh praktisi medis melalui perangkat lunak.</w:t>
+      </w:r>
     </w:p>
     <w:sectPr>
       <w:pgSz w:w="11906" w:h="16838"/>
@@ -612,6 +675,95 @@
     </w:lvl>
   </w:abstractNum>
   <w:abstractNum w:abstractNumId="2" w15:restartNumberingAfterBreak="0">
+    <w:nsid w:val="092F0F58"/>
+    <w:multiLevelType w:val="hybridMultilevel"/>
+    <w:tmpl w:val="6CDEDEBC"/>
+    <w:lvl w:ilvl="0" w:tplc="5D9697C2">
+      <w:start w:val="1"/>
+      <w:numFmt w:val="decimal"/>
+      <w:lvlText w:val="%1."/>
+      <w:lvlJc w:val="left"/>
+      <w:pPr>
+        <w:ind w:left="1495" w:hanging="360"/>
+      </w:pPr>
+      <w:rPr>
+        <w:rFonts w:hint="default"/>
+      </w:rPr>
+    </w:lvl>
+    <w:lvl w:ilvl="1" w:tplc="38090019" w:tentative="1">
+      <w:start w:val="1"/>
+      <w:numFmt w:val="lowerLetter"/>
+      <w:lvlText w:val="%2."/>
+      <w:lvlJc w:val="left"/>
+      <w:pPr>
+        <w:ind w:left="2215" w:hanging="360"/>
+      </w:pPr>
+    </w:lvl>
+    <w:lvl w:ilvl="2" w:tplc="3809001B" w:tentative="1">
+      <w:start w:val="1"/>
+      <w:numFmt w:val="lowerRoman"/>
+      <w:lvlText w:val="%3."/>
+      <w:lvlJc w:val="right"/>
+      <w:pPr>
+        <w:ind w:left="2935" w:hanging="180"/>
+      </w:pPr>
+    </w:lvl>
+    <w:lvl w:ilvl="3" w:tplc="3809000F" w:tentative="1">
+      <w:start w:val="1"/>
+      <w:numFmt w:val="decimal"/>
+      <w:lvlText w:val="%4."/>
+      <w:lvlJc w:val="left"/>
+      <w:pPr>
+        <w:ind w:left="3655" w:hanging="360"/>
+      </w:pPr>
+    </w:lvl>
+    <w:lvl w:ilvl="4" w:tplc="38090019" w:tentative="1">
+      <w:start w:val="1"/>
+      <w:numFmt w:val="lowerLetter"/>
+      <w:lvlText w:val="%5."/>
+      <w:lvlJc w:val="left"/>
+      <w:pPr>
+        <w:ind w:left="4375" w:hanging="360"/>
+      </w:pPr>
+    </w:lvl>
+    <w:lvl w:ilvl="5" w:tplc="3809001B" w:tentative="1">
+      <w:start w:val="1"/>
+      <w:numFmt w:val="lowerRoman"/>
+      <w:lvlText w:val="%6."/>
+      <w:lvlJc w:val="right"/>
+      <w:pPr>
+        <w:ind w:left="5095" w:hanging="180"/>
+      </w:pPr>
+    </w:lvl>
+    <w:lvl w:ilvl="6" w:tplc="3809000F" w:tentative="1">
+      <w:start w:val="1"/>
+      <w:numFmt w:val="decimal"/>
+      <w:lvlText w:val="%7."/>
+      <w:lvlJc w:val="left"/>
+      <w:pPr>
+        <w:ind w:left="5815" w:hanging="360"/>
+      </w:pPr>
+    </w:lvl>
+    <w:lvl w:ilvl="7" w:tplc="38090019" w:tentative="1">
+      <w:start w:val="1"/>
+      <w:numFmt w:val="lowerLetter"/>
+      <w:lvlText w:val="%8."/>
+      <w:lvlJc w:val="left"/>
+      <w:pPr>
+        <w:ind w:left="6535" w:hanging="360"/>
+      </w:pPr>
+    </w:lvl>
+    <w:lvl w:ilvl="8" w:tplc="3809001B" w:tentative="1">
+      <w:start w:val="1"/>
+      <w:numFmt w:val="lowerRoman"/>
+      <w:lvlText w:val="%9."/>
+      <w:lvlJc w:val="right"/>
+      <w:pPr>
+        <w:ind w:left="7255" w:hanging="180"/>
+      </w:pPr>
+    </w:lvl>
+  </w:abstractNum>
+  <w:abstractNum w:abstractNumId="3" w15:restartNumberingAfterBreak="0">
     <w:nsid w:val="11023CFB"/>
     <w:multiLevelType w:val="hybridMultilevel"/>
     <w:tmpl w:val="756C1D6C"/>
@@ -697,7 +849,7 @@
       </w:pPr>
     </w:lvl>
   </w:abstractNum>
-  <w:abstractNum w:abstractNumId="3" w15:restartNumberingAfterBreak="0">
+  <w:abstractNum w:abstractNumId="4" w15:restartNumberingAfterBreak="0">
     <w:nsid w:val="18663E45"/>
     <w:multiLevelType w:val="hybridMultilevel"/>
     <w:tmpl w:val="C45ECF4E"/>
@@ -787,7 +939,7 @@
       </w:pPr>
     </w:lvl>
   </w:abstractNum>
-  <w:abstractNum w:abstractNumId="4" w15:restartNumberingAfterBreak="0">
+  <w:abstractNum w:abstractNumId="5" w15:restartNumberingAfterBreak="0">
     <w:nsid w:val="20144E7F"/>
     <w:multiLevelType w:val="hybridMultilevel"/>
     <w:tmpl w:val="ACA824CE"/>
@@ -900,7 +1052,93 @@
       </w:rPr>
     </w:lvl>
   </w:abstractNum>
-  <w:abstractNum w:abstractNumId="5" w15:restartNumberingAfterBreak="0">
+  <w:abstractNum w:abstractNumId="6" w15:restartNumberingAfterBreak="0">
+    <w:nsid w:val="24273216"/>
+    <w:multiLevelType w:val="hybridMultilevel"/>
+    <w:tmpl w:val="5DAADE80"/>
+    <w:lvl w:ilvl="0" w:tplc="3809000F">
+      <w:start w:val="1"/>
+      <w:numFmt w:val="decimal"/>
+      <w:lvlText w:val="%1."/>
+      <w:lvlJc w:val="left"/>
+      <w:pPr>
+        <w:ind w:left="720" w:hanging="360"/>
+      </w:pPr>
+    </w:lvl>
+    <w:lvl w:ilvl="1" w:tplc="38090019" w:tentative="1">
+      <w:start w:val="1"/>
+      <w:numFmt w:val="lowerLetter"/>
+      <w:lvlText w:val="%2."/>
+      <w:lvlJc w:val="left"/>
+      <w:pPr>
+        <w:ind w:left="1440" w:hanging="360"/>
+      </w:pPr>
+    </w:lvl>
+    <w:lvl w:ilvl="2" w:tplc="3809001B" w:tentative="1">
+      <w:start w:val="1"/>
+      <w:numFmt w:val="lowerRoman"/>
+      <w:lvlText w:val="%3."/>
+      <w:lvlJc w:val="right"/>
+      <w:pPr>
+        <w:ind w:left="2160" w:hanging="180"/>
+      </w:pPr>
+    </w:lvl>
+    <w:lvl w:ilvl="3" w:tplc="3809000F" w:tentative="1">
+      <w:start w:val="1"/>
+      <w:numFmt w:val="decimal"/>
+      <w:lvlText w:val="%4."/>
+      <w:lvlJc w:val="left"/>
+      <w:pPr>
+        <w:ind w:left="2880" w:hanging="360"/>
+      </w:pPr>
+    </w:lvl>
+    <w:lvl w:ilvl="4" w:tplc="38090019" w:tentative="1">
+      <w:start w:val="1"/>
+      <w:numFmt w:val="lowerLetter"/>
+      <w:lvlText w:val="%5."/>
+      <w:lvlJc w:val="left"/>
+      <w:pPr>
+        <w:ind w:left="3600" w:hanging="360"/>
+      </w:pPr>
+    </w:lvl>
+    <w:lvl w:ilvl="5" w:tplc="3809001B" w:tentative="1">
+      <w:start w:val="1"/>
+      <w:numFmt w:val="lowerRoman"/>
+      <w:lvlText w:val="%6."/>
+      <w:lvlJc w:val="right"/>
+      <w:pPr>
+        <w:ind w:left="4320" w:hanging="180"/>
+      </w:pPr>
+    </w:lvl>
+    <w:lvl w:ilvl="6" w:tplc="3809000F" w:tentative="1">
+      <w:start w:val="1"/>
+      <w:numFmt w:val="decimal"/>
+      <w:lvlText w:val="%7."/>
+      <w:lvlJc w:val="left"/>
+      <w:pPr>
+        <w:ind w:left="5040" w:hanging="360"/>
+      </w:pPr>
+    </w:lvl>
+    <w:lvl w:ilvl="7" w:tplc="38090019" w:tentative="1">
+      <w:start w:val="1"/>
+      <w:numFmt w:val="lowerLetter"/>
+      <w:lvlText w:val="%8."/>
+      <w:lvlJc w:val="left"/>
+      <w:pPr>
+        <w:ind w:left="5760" w:hanging="360"/>
+      </w:pPr>
+    </w:lvl>
+    <w:lvl w:ilvl="8" w:tplc="3809001B" w:tentative="1">
+      <w:start w:val="1"/>
+      <w:numFmt w:val="lowerRoman"/>
+      <w:lvlText w:val="%9."/>
+      <w:lvlJc w:val="right"/>
+      <w:pPr>
+        <w:ind w:left="6480" w:hanging="180"/>
+      </w:pPr>
+    </w:lvl>
+  </w:abstractNum>
+  <w:abstractNum w:abstractNumId="7" w15:restartNumberingAfterBreak="0">
     <w:nsid w:val="3837638B"/>
     <w:multiLevelType w:val="hybridMultilevel"/>
     <w:tmpl w:val="163E8FDC"/>
@@ -989,7 +1227,96 @@
       </w:pPr>
     </w:lvl>
   </w:abstractNum>
-  <w:abstractNum w:abstractNumId="6" w15:restartNumberingAfterBreak="0">
+  <w:abstractNum w:abstractNumId="8" w15:restartNumberingAfterBreak="0">
+    <w:nsid w:val="5594690E"/>
+    <w:multiLevelType w:val="hybridMultilevel"/>
+    <w:tmpl w:val="1F567ABE"/>
+    <w:lvl w:ilvl="0" w:tplc="3544D6B8">
+      <w:start w:val="1"/>
+      <w:numFmt w:val="decimal"/>
+      <w:lvlText w:val="%1."/>
+      <w:lvlJc w:val="left"/>
+      <w:pPr>
+        <w:ind w:left="1631" w:hanging="360"/>
+      </w:pPr>
+      <w:rPr>
+        <w:rFonts w:hint="default"/>
+      </w:rPr>
+    </w:lvl>
+    <w:lvl w:ilvl="1" w:tplc="38090019" w:tentative="1">
+      <w:start w:val="1"/>
+      <w:numFmt w:val="lowerLetter"/>
+      <w:lvlText w:val="%2."/>
+      <w:lvlJc w:val="left"/>
+      <w:pPr>
+        <w:ind w:left="1440" w:hanging="360"/>
+      </w:pPr>
+    </w:lvl>
+    <w:lvl w:ilvl="2" w:tplc="3809001B" w:tentative="1">
+      <w:start w:val="1"/>
+      <w:numFmt w:val="lowerRoman"/>
+      <w:lvlText w:val="%3."/>
+      <w:lvlJc w:val="right"/>
+      <w:pPr>
+        <w:ind w:left="2160" w:hanging="180"/>
+      </w:pPr>
+    </w:lvl>
+    <w:lvl w:ilvl="3" w:tplc="3809000F" w:tentative="1">
+      <w:start w:val="1"/>
+      <w:numFmt w:val="decimal"/>
+      <w:lvlText w:val="%4."/>
+      <w:lvlJc w:val="left"/>
+      <w:pPr>
+        <w:ind w:left="2880" w:hanging="360"/>
+      </w:pPr>
+    </w:lvl>
+    <w:lvl w:ilvl="4" w:tplc="38090019" w:tentative="1">
+      <w:start w:val="1"/>
+      <w:numFmt w:val="lowerLetter"/>
+      <w:lvlText w:val="%5."/>
+      <w:lvlJc w:val="left"/>
+      <w:pPr>
+        <w:ind w:left="3600" w:hanging="360"/>
+      </w:pPr>
+    </w:lvl>
+    <w:lvl w:ilvl="5" w:tplc="3809001B" w:tentative="1">
+      <w:start w:val="1"/>
+      <w:numFmt w:val="lowerRoman"/>
+      <w:lvlText w:val="%6."/>
+      <w:lvlJc w:val="right"/>
+      <w:pPr>
+        <w:ind w:left="4320" w:hanging="180"/>
+      </w:pPr>
+    </w:lvl>
+    <w:lvl w:ilvl="6" w:tplc="3809000F" w:tentative="1">
+      <w:start w:val="1"/>
+      <w:numFmt w:val="decimal"/>
+      <w:lvlText w:val="%7."/>
+      <w:lvlJc w:val="left"/>
+      <w:pPr>
+        <w:ind w:left="5040" w:hanging="360"/>
+      </w:pPr>
+    </w:lvl>
+    <w:lvl w:ilvl="7" w:tplc="38090019" w:tentative="1">
+      <w:start w:val="1"/>
+      <w:numFmt w:val="lowerLetter"/>
+      <w:lvlText w:val="%8."/>
+      <w:lvlJc w:val="left"/>
+      <w:pPr>
+        <w:ind w:left="5760" w:hanging="360"/>
+      </w:pPr>
+    </w:lvl>
+    <w:lvl w:ilvl="8" w:tplc="3809001B" w:tentative="1">
+      <w:start w:val="1"/>
+      <w:numFmt w:val="lowerRoman"/>
+      <w:lvlText w:val="%9."/>
+      <w:lvlJc w:val="right"/>
+      <w:pPr>
+        <w:ind w:left="6480" w:hanging="180"/>
+      </w:pPr>
+    </w:lvl>
+  </w:abstractNum>
+  <w:abstractNum w:abstractNumId="9" w15:restartNumberingAfterBreak="0">
     <w:nsid w:val="60B004DC"/>
     <w:multiLevelType w:val="hybridMultilevel"/>
     <w:tmpl w:val="E5242AD4"/>
@@ -1103,25 +1430,34 @@
     </w:lvl>
   </w:abstractNum>
   <w:num w:numId="1" w16cid:durableId="1806580566">
-    <w:abstractNumId w:val="4"/>
+    <w:abstractNumId w:val="5"/>
   </w:num>
   <w:num w:numId="2" w16cid:durableId="1152940669">
-    <w:abstractNumId w:val="6"/>
+    <w:abstractNumId w:val="9"/>
   </w:num>
   <w:num w:numId="3" w16cid:durableId="949967000">
     <w:abstractNumId w:val="1"/>
   </w:num>
   <w:num w:numId="4" w16cid:durableId="949161024">
-    <w:abstractNumId w:val="3"/>
+    <w:abstractNumId w:val="4"/>
   </w:num>
   <w:num w:numId="5" w16cid:durableId="1279990410">
-    <w:abstractNumId w:val="5"/>
+    <w:abstractNumId w:val="7"/>
   </w:num>
   <w:num w:numId="6" w16cid:durableId="229855274">
     <w:abstractNumId w:val="0"/>
   </w:num>
   <w:num w:numId="7" w16cid:durableId="572085824">
+    <w:abstractNumId w:val="3"/>
+  </w:num>
+  <w:num w:numId="8" w16cid:durableId="667244994">
     <w:abstractNumId w:val="2"/>
+  </w:num>
+  <w:num w:numId="9" w16cid:durableId="1324818521">
+    <w:abstractNumId w:val="6"/>
+  </w:num>
+  <w:num w:numId="10" w16cid:durableId="2108646562">
+    <w:abstractNumId w:val="8"/>
   </w:num>
 </w:numbering>
 </file>
@@ -1553,7 +1889,6 @@
   <w:style w:type="character" w:default="1" w:styleId="DefaultParagraphFont">
     <w:name w:val="Default Paragraph Font"/>
     <w:uiPriority w:val="1"/>
-    <w:semiHidden/>
     <w:unhideWhenUsed/>
   </w:style>
   <w:style w:type="table" w:default="1" w:styleId="TableNormal">

</xml_diff>